<commit_message>
Aspect Oriented Design notes
</commit_message>
<xml_diff>
--- a/AOP_Programming_Based_On_Spring_In_Action4.docx
+++ b/AOP_Programming_Based_On_Spring_In_Action4.docx
@@ -820,17 +820,110 @@
       </w:r>
     </w:p>
     <w:p>
-      <w:pPr>
-        <w:ind w:firstLine="708"/>
-      </w:pPr>
-      <w:r>
-        <w:t>Now..</w:t>
+      <w:r>
+        <w:tab/>
+        <w:t>Now let’s suppose that you want  to confine</w:t>
+      </w:r>
+      <w:r>
+        <w:t xml:space="preserve"> the reach of that pointcut to only the concert package. In that case, you can limit the match by tacking on a within() designator, as a shown at bottom:</w:t>
+      </w:r>
+    </w:p>
+    <w:p>
+      <w:r>
+        <w:t xml:space="preserve">//------: execution(* concert.Performance.perform(..)) &amp;&amp; within(concert.*) </w:t>
+      </w:r>
+    </w:p>
+    <w:p>
+      <w:r>
+        <w:t>Note that you use the &amp;&amp; operator to combine the execution() and within designators in an “and” relationship (where both designators must match for the pointcut to match).</w:t>
+      </w:r>
+      <w:r>
+        <w:t xml:space="preserve"> Similary, you could use the || operator to indicate an “or” relationship.  And the ! operator can be used to negate the effect of  a designator.</w:t>
+      </w:r>
+    </w:p>
+    <w:p>
+      <w:r>
+        <w:lastRenderedPageBreak/>
+        <w:tab/>
+        <w:t>Because ampersands have special meaning in XML-based configuration. Likewise, or and not can be used in place of || and ! , respectively.</w:t>
+      </w:r>
+    </w:p>
+    <w:p>
+      <w:pPr>
+        <w:rPr>
+          <w:u w:val="single"/>
+        </w:rPr>
+      </w:pPr>
+      <w:r>
+        <w:rPr>
+          <w:u w:val="single"/>
+        </w:rPr>
+        <w:t>Selecting beans in pointcuts</w:t>
+      </w:r>
+    </w:p>
+    <w:p>
+      <w:r>
+        <w:t>Spring adds a bean() designator  that  lets you identify beans by their ID in a pointcut expression. bean()  takes a bean ID or names as an argument and limits the pointcut’s effect to that specific bean.</w:t>
+      </w:r>
+    </w:p>
+    <w:p>
+      <w:r>
+        <w:tab/>
+        <w:t>For example, consider the following pointcut:</w:t>
+      </w:r>
+    </w:p>
+    <w:p>
+      <w:r>
+        <w:t>//------execution(* concert.Performance.perform())  and bean(‘woodstock’)</w:t>
+      </w:r>
+    </w:p>
+    <w:p>
+      <w:r>
+        <w:t>Here you’re saying  that  you want  to apply aspect  advice to the execution of  Performance’s perform() method, but limited to the bean whose ID is woodstock.  Narrowing  a pointcut to a specific bean may be valuable in some  cases, but you can also use negation to apply an aspect to all beans that don’t have  a specific ID:</w:t>
+      </w:r>
+    </w:p>
+    <w:p>
+      <w:r>
+        <w:t xml:space="preserve">//------ execution(* concert.Performance.perform()) and !bean(‘woodstock’) </w:t>
+      </w:r>
+    </w:p>
+    <w:p>
+      <w:r>
+        <w:t>In this case, the aspect’s advice will be woven into all beans whose ID isn’t  ‘woodstock’.</w:t>
+      </w:r>
+    </w:p>
+    <w:p>
+      <w:pPr>
+        <w:rPr>
+          <w:u w:val="single"/>
+        </w:rPr>
+      </w:pPr>
+      <w:r>
+        <w:rPr>
+          <w:u w:val="single"/>
+        </w:rPr>
+        <w:t>Creating annotated aspects</w:t>
+      </w:r>
+    </w:p>
+    <w:p>
+      <w:r>
+        <w:t>A key feature introduced  in  AspectJ 5 is the ability to use annotati</w:t>
+      </w:r>
+      <w:r>
+        <w:t xml:space="preserve">ons  to create aspects. Prior to </w:t>
+      </w:r>
+      <w:r>
+        <w:t>AspectJ 5, wiring AspectJ aspects involved learning a Java language extension. But AspectJ 5, wiring AspectJ’s annotation-oriented model makes it simple to turn any class into an aspect by sprinkling a few annotations around.</w:t>
+      </w:r>
+    </w:p>
+    <w:p>
+      <w:r>
+        <w:tab/>
+        <w:t>You’ve already defined the Performance interface as the subject of  your  aspect’s pointcuts.Now let’s use AspectJ annotations to create an aspect.</w:t>
       </w:r>
       <w:bookmarkStart w:id="0" w:name="_GoBack"/>
       <w:bookmarkEnd w:id="0"/>
     </w:p>
-    <w:p/>
-    <w:p/>
     <w:p/>
     <w:p/>
     <w:sectPr>
@@ -1772,7 +1865,7 @@
 </file>
 
 <file path=customXml/itemProps1.xml><?xml version="1.0" encoding="utf-8"?>
-<ds:datastoreItem xmlns:ds="http://schemas.openxmlformats.org/officeDocument/2006/customXml" ds:itemID="{B689A049-05F2-4395-A108-992049EEAD5B}">
+<ds:datastoreItem xmlns:ds="http://schemas.openxmlformats.org/officeDocument/2006/customXml" ds:itemID="{9CCF750D-3B85-4211-A37F-59819E0DADF3}">
   <ds:schemaRefs>
     <ds:schemaRef ds:uri="http://schemas.openxmlformats.org/officeDocument/2006/bibliography"/>
   </ds:schemaRefs>

</xml_diff>